<commit_message>
Change IQ back to List, Create EventViewModel, Create Event and Index cshtml
</commit_message>
<xml_diff>
--- a/Requirements Analyse.docx
+++ b/Requirements Analyse.docx
@@ -240,7 +240,31 @@
         <w:rPr>
           <w:rFonts w:ascii="Arial" w:hAnsi="Arial" w:cs="Arial"/>
         </w:rPr>
-        <w:t>Alle informatie moet worden getoond na het opstarten van de admintool.</w:t>
+        <w:t xml:space="preserve">Alle </w:t>
+      </w:r>
+      <w:r>
+        <w:rPr>
+          <w:rFonts w:ascii="Arial" w:hAnsi="Arial" w:cs="Arial"/>
+        </w:rPr>
+        <w:t>Films</w:t>
+      </w:r>
+      <w:r>
+        <w:rPr>
+          <w:rFonts w:ascii="Arial" w:hAnsi="Arial" w:cs="Arial"/>
+        </w:rPr>
+        <w:t xml:space="preserve"> </w:t>
+      </w:r>
+      <w:r>
+        <w:rPr>
+          <w:rFonts w:ascii="Arial" w:hAnsi="Arial" w:cs="Arial"/>
+        </w:rPr>
+        <w:t xml:space="preserve">en wanneer ze gedraaid worden in een zaal </w:t>
+      </w:r>
+      <w:r>
+        <w:rPr>
+          <w:rFonts w:ascii="Arial" w:hAnsi="Arial" w:cs="Arial"/>
+        </w:rPr>
+        <w:t>moet worden getoond na het opstarten van de admintool.</w:t>
       </w:r>
     </w:p>
     <w:p>
@@ -730,6 +754,8 @@
         </w:rPr>
         <w:t xml:space="preserve"> </w:t>
       </w:r>
+      <w:bookmarkStart w:id="0" w:name="_GoBack"/>
+      <w:bookmarkEnd w:id="0"/>
     </w:p>
     <w:p>
       <w:pPr>
@@ -775,15 +801,7 @@
         <w:rPr>
           <w:rFonts w:ascii="Arial" w:eastAsia="Times New Roman" w:hAnsi="Arial" w:cs="Arial"/>
         </w:rPr>
-        <w:t>2: D</w:t>
-      </w:r>
-      <w:bookmarkStart w:id="0" w:name="_GoBack"/>
-      <w:bookmarkEnd w:id="0"/>
-      <w:r>
-        <w:rPr>
-          <w:rFonts w:ascii="Arial" w:eastAsia="Times New Roman" w:hAnsi="Arial" w:cs="Arial"/>
-        </w:rPr>
-        <w:t xml:space="preserve">e admin wilt een nieuwe film toevoegen aan de database. Hiervoor gaat de admin naar de administratietool. De admin logt in en klikt vervolgens op het tabje </w:t>
+        <w:t xml:space="preserve">2: De admin wilt een nieuwe film toevoegen aan de database. Hiervoor gaat de admin naar de administratietool. De admin logt in en klikt vervolgens op het tabje </w:t>
       </w:r>
       <w:proofErr w:type="spellStart"/>
       <w:r>
@@ -3935,6 +3953,14 @@
                 <w:color w:val="191919"/>
                 <w:lang w:val="en-US"/>
               </w:rPr>
+              <w:t xml:space="preserve">Create </w:t>
+            </w:r>
+            <w:r>
+              <w:rPr>
+                <w:rFonts w:ascii="Arial" w:eastAsia="Times New Roman" w:hAnsi="Arial" w:cs="Arial"/>
+                <w:color w:val="191919"/>
+                <w:lang w:val="en-US"/>
+              </w:rPr>
               <w:t>Booking</w:t>
             </w:r>
           </w:p>
@@ -4319,6 +4345,14 @@
                 <w:lang w:val="en-US"/>
               </w:rPr>
               <w:t>Click on Next</w:t>
+            </w:r>
+            <w:r>
+              <w:rPr>
+                <w:rFonts w:ascii="Arial" w:eastAsia="Times New Roman" w:hAnsi="Arial" w:cs="Arial"/>
+                <w:color w:val="000000"/>
+                <w:lang w:val="en-US"/>
+              </w:rPr>
+              <w:t xml:space="preserve"> and Load seats</w:t>
             </w:r>
           </w:p>
           <w:p>
@@ -6022,14 +6056,6 @@
                 <w:lang w:val="en-US"/>
               </w:rPr>
             </w:pPr>
-            <w:r>
-              <w:rPr>
-                <w:rFonts w:ascii="Arial" w:eastAsia="Times New Roman" w:hAnsi="Arial" w:cs="Arial"/>
-                <w:color w:val="191919"/>
-                <w:lang w:val="en-US"/>
-              </w:rPr>
-              <w:t>Passed</w:t>
-            </w:r>
           </w:p>
         </w:tc>
       </w:tr>
@@ -6202,14 +6228,6 @@
                 <w:lang w:val="en-US"/>
               </w:rPr>
             </w:pPr>
-            <w:r>
-              <w:rPr>
-                <w:rFonts w:ascii="Arial" w:eastAsia="Times New Roman" w:hAnsi="Arial" w:cs="Arial"/>
-                <w:color w:val="191919"/>
-                <w:lang w:val="en-US"/>
-              </w:rPr>
-              <w:t>Passed</w:t>
-            </w:r>
           </w:p>
         </w:tc>
       </w:tr>
@@ -6383,14 +6401,6 @@
                 <w:lang w:val="en-US"/>
               </w:rPr>
             </w:pPr>
-            <w:r>
-              <w:rPr>
-                <w:rFonts w:ascii="Arial" w:eastAsia="Times New Roman" w:hAnsi="Arial" w:cs="Arial"/>
-                <w:color w:val="191919"/>
-                <w:lang w:val="en-US"/>
-              </w:rPr>
-              <w:t>Passed</w:t>
-            </w:r>
           </w:p>
         </w:tc>
       </w:tr>
@@ -7027,14 +7037,6 @@
                 <w:lang w:val="en-US"/>
               </w:rPr>
             </w:pPr>
-            <w:r>
-              <w:rPr>
-                <w:rFonts w:ascii="Arial" w:eastAsia="Times New Roman" w:hAnsi="Arial" w:cs="Arial"/>
-                <w:color w:val="191919"/>
-                <w:lang w:val="en-US"/>
-              </w:rPr>
-              <w:t>Passed</w:t>
-            </w:r>
           </w:p>
         </w:tc>
       </w:tr>
@@ -7231,14 +7233,6 @@
                 <w:lang w:val="en-US"/>
               </w:rPr>
             </w:pPr>
-            <w:r>
-              <w:rPr>
-                <w:rFonts w:ascii="Arial" w:eastAsia="Times New Roman" w:hAnsi="Arial" w:cs="Arial"/>
-                <w:color w:val="191919"/>
-                <w:lang w:val="en-US"/>
-              </w:rPr>
-              <w:t>Passed</w:t>
-            </w:r>
           </w:p>
         </w:tc>
       </w:tr>
@@ -7411,14 +7405,6 @@
                 <w:lang w:val="en-US"/>
               </w:rPr>
             </w:pPr>
-            <w:r>
-              <w:rPr>
-                <w:rFonts w:ascii="Arial" w:eastAsia="Times New Roman" w:hAnsi="Arial" w:cs="Arial"/>
-                <w:color w:val="191919"/>
-                <w:lang w:val="en-US"/>
-              </w:rPr>
-              <w:t>Passed</w:t>
-            </w:r>
           </w:p>
         </w:tc>
       </w:tr>
@@ -10316,7 +10302,7 @@
 </file>
 
 <file path=customXml/itemProps1.xml><?xml version="1.0" encoding="utf-8"?>
-<ds:datastoreItem xmlns:ds="http://schemas.openxmlformats.org/officeDocument/2006/customXml" ds:itemID="{4EF8EEF5-C1F9-4F84-B231-9B0326AE6189}">
+<ds:datastoreItem xmlns:ds="http://schemas.openxmlformats.org/officeDocument/2006/customXml" ds:itemID="{10D425BA-7944-412C-A645-FB74DA3C0A8F}">
   <ds:schemaRefs>
     <ds:schemaRef ds:uri="http://schemas.openxmlformats.org/officeDocument/2006/bibliography"/>
   </ds:schemaRefs>

</xml_diff>